<commit_message>
Learning Journal(Jan 28-Feb 3)
</commit_message>
<xml_diff>
--- a/40292715_LJ_(Jan 28-Feb 3).docx
+++ b/40292715_LJ_(Jan 28-Feb 3).docx
@@ -9,30 +9,39 @@
           <w:tab w:val="left" w:pos="5100"/>
         </w:tabs>
         <w:spacing w:after="0" w:line="240" w:lineRule="auto"/>
+        <w:rPr>
+          <w:sz w:val="24"/>
+          <w:szCs w:val="24"/>
+        </w:rPr>
       </w:pPr>
       <w:r>
         <w:rPr>
           <w:b/>
           <w:bCs/>
+          <w:sz w:val="24"/>
+          <w:szCs w:val="24"/>
         </w:rPr>
         <w:t xml:space="preserve">Student Name: </w:t>
       </w:r>
       <w:r>
-        <w:t>Khushiben Parikh</w:t>
-      </w:r>
-      <w:r>
-        <w:t xml:space="preserve"> (402</w:t>
-      </w:r>
-      <w:r>
-        <w:t>92715</w:t>
-      </w:r>
-      <w:r>
-        <w:t>)</w:t>
-      </w:r>
-      <w:r>
+        <w:rPr>
+          <w:sz w:val="24"/>
+          <w:szCs w:val="24"/>
+        </w:rPr>
+        <w:t>Khushiben Parikh (40292715)</w:t>
+      </w:r>
+      <w:r>
+        <w:rPr>
+          <w:sz w:val="24"/>
+          <w:szCs w:val="24"/>
+        </w:rPr>
         <w:tab/>
       </w:r>
       <w:r>
+        <w:rPr>
+          <w:sz w:val="24"/>
+          <w:szCs w:val="24"/>
+        </w:rPr>
         <w:tab/>
         <w:t>`</w:t>
       </w:r>
@@ -40,117 +49,253 @@
     <w:p>
       <w:pPr>
         <w:spacing w:after="0" w:line="240" w:lineRule="auto"/>
-      </w:pPr>
-    </w:p>
-    <w:p>
-      <w:pPr>
-        <w:spacing w:after="0" w:line="240" w:lineRule="auto"/>
+        <w:rPr>
+          <w:sz w:val="24"/>
+          <w:szCs w:val="24"/>
+        </w:rPr>
+      </w:pPr>
+    </w:p>
+    <w:p>
+      <w:pPr>
+        <w:spacing w:after="0" w:line="240" w:lineRule="auto"/>
+        <w:rPr>
+          <w:sz w:val="24"/>
+          <w:szCs w:val="24"/>
+        </w:rPr>
       </w:pPr>
       <w:r>
         <w:rPr>
           <w:b/>
           <w:bCs/>
+          <w:sz w:val="24"/>
+          <w:szCs w:val="24"/>
         </w:rPr>
         <w:t>Course:</w:t>
       </w:r>
       <w:r>
-        <w:t xml:space="preserve"> SOEN </w:t>
-      </w:r>
-      <w:r>
-        <w:t>68</w:t>
-      </w:r>
-      <w:r>
-        <w:t>41 (Software Project Management)</w:t>
-      </w:r>
-    </w:p>
-    <w:p>
-      <w:pPr>
-        <w:spacing w:after="0" w:line="240" w:lineRule="auto"/>
-      </w:pPr>
-    </w:p>
-    <w:p>
-      <w:pPr>
-        <w:spacing w:after="0" w:line="240" w:lineRule="auto"/>
+        <w:rPr>
+          <w:sz w:val="24"/>
+          <w:szCs w:val="24"/>
+        </w:rPr>
+        <w:t xml:space="preserve"> SOEN 6841 (Software Project Management)</w:t>
+      </w:r>
+    </w:p>
+    <w:p>
+      <w:pPr>
+        <w:spacing w:after="0" w:line="240" w:lineRule="auto"/>
+        <w:rPr>
+          <w:sz w:val="24"/>
+          <w:szCs w:val="24"/>
+        </w:rPr>
+      </w:pPr>
+    </w:p>
+    <w:p>
+      <w:pPr>
+        <w:spacing w:after="0" w:line="240" w:lineRule="auto"/>
+        <w:rPr>
+          <w:sz w:val="24"/>
+          <w:szCs w:val="24"/>
+        </w:rPr>
       </w:pPr>
       <w:r>
         <w:rPr>
           <w:b/>
           <w:bCs/>
+          <w:sz w:val="24"/>
+          <w:szCs w:val="24"/>
         </w:rPr>
         <w:t>Journal URL:</w:t>
       </w:r>
       <w:r>
+        <w:rPr>
+          <w:sz w:val="24"/>
+          <w:szCs w:val="24"/>
+        </w:rPr>
         <w:t xml:space="preserve"> </w:t>
       </w:r>
       <w:hyperlink r:id="rId5" w:history="1">
         <w:r>
           <w:rPr>
             <w:rStyle w:val="Hyperlink"/>
+            <w:sz w:val="24"/>
+            <w:szCs w:val="24"/>
           </w:rPr>
-          <w:t>https://github.com/Khushi2111/SOEN</w:t>
-        </w:r>
-        <w:r>
-          <w:rPr>
-            <w:rStyle w:val="Hyperlink"/>
-          </w:rPr>
-          <w:t>-</w:t>
-        </w:r>
-        <w:r>
-          <w:rPr>
-            <w:rStyle w:val="Hyperlink"/>
-          </w:rPr>
-          <w:t>6841-Software-Project-Management</w:t>
+          <w:t>https://github.com/Khushi2111/SOEN-6841-Software-Project-Management</w:t>
         </w:r>
       </w:hyperlink>
     </w:p>
     <w:p>
       <w:pPr>
         <w:spacing w:after="0" w:line="240" w:lineRule="auto"/>
-      </w:pPr>
-    </w:p>
-    <w:p>
-      <w:pPr>
-        <w:spacing w:after="0" w:line="240" w:lineRule="auto"/>
+        <w:rPr>
+          <w:sz w:val="24"/>
+          <w:szCs w:val="24"/>
+        </w:rPr>
+      </w:pPr>
+    </w:p>
+    <w:p>
+      <w:pPr>
+        <w:spacing w:after="0" w:line="240" w:lineRule="auto"/>
+        <w:rPr>
+          <w:sz w:val="24"/>
+          <w:szCs w:val="24"/>
+        </w:rPr>
       </w:pPr>
       <w:r>
         <w:rPr>
           <w:b/>
           <w:bCs/>
-        </w:rPr>
-        <w:t>Week 1:</w:t>
-      </w:r>
-      <w:r>
-        <w:t xml:space="preserve"> Jan 18 – Jan 24</w:t>
-      </w:r>
-    </w:p>
-    <w:p>
-      <w:pPr>
-        <w:spacing w:after="0" w:line="240" w:lineRule="auto"/>
-      </w:pPr>
-    </w:p>
-    <w:p>
-      <w:pPr>
-        <w:spacing w:after="0" w:line="240" w:lineRule="auto"/>
-      </w:pPr>
+          <w:sz w:val="24"/>
+          <w:szCs w:val="24"/>
+        </w:rPr>
+        <w:t xml:space="preserve">Week </w:t>
+      </w:r>
       <w:r>
         <w:rPr>
           <w:b/>
           <w:bCs/>
+          <w:sz w:val="24"/>
+          <w:szCs w:val="24"/>
+        </w:rPr>
+        <w:t>2</w:t>
+      </w:r>
+      <w:r>
+        <w:rPr>
+          <w:b/>
+          <w:bCs/>
+          <w:sz w:val="24"/>
+          <w:szCs w:val="24"/>
+        </w:rPr>
+        <w:t>:</w:t>
+      </w:r>
+      <w:r>
+        <w:rPr>
+          <w:sz w:val="24"/>
+          <w:szCs w:val="24"/>
+        </w:rPr>
+        <w:t xml:space="preserve"> Jan </w:t>
+      </w:r>
+      <w:r>
+        <w:rPr>
+          <w:sz w:val="24"/>
+          <w:szCs w:val="24"/>
+        </w:rPr>
+        <w:t>2</w:t>
+      </w:r>
+      <w:r>
+        <w:rPr>
+          <w:sz w:val="24"/>
+          <w:szCs w:val="24"/>
+        </w:rPr>
+        <w:t xml:space="preserve">8 – </w:t>
+      </w:r>
+      <w:r>
+        <w:rPr>
+          <w:sz w:val="24"/>
+          <w:szCs w:val="24"/>
+        </w:rPr>
+        <w:t>Feb</w:t>
+      </w:r>
+      <w:r>
+        <w:rPr>
+          <w:sz w:val="24"/>
+          <w:szCs w:val="24"/>
+        </w:rPr>
+        <w:t xml:space="preserve"> </w:t>
+      </w:r>
+      <w:r>
+        <w:rPr>
+          <w:sz w:val="24"/>
+          <w:szCs w:val="24"/>
+        </w:rPr>
+        <w:t xml:space="preserve">03   </w:t>
+      </w:r>
+      <w:r>
+        <w:rPr>
+          <w:sz w:val="24"/>
+          <w:szCs w:val="24"/>
+        </w:rPr>
+        <w:t xml:space="preserve"> </w:t>
+      </w:r>
+      <w:r>
+        <w:rPr>
+          <w:sz w:val="24"/>
+          <w:szCs w:val="24"/>
+        </w:rPr>
+        <w:t xml:space="preserve"> </w:t>
+      </w:r>
+    </w:p>
+    <w:p>
+      <w:pPr>
+        <w:spacing w:after="0" w:line="240" w:lineRule="auto"/>
+        <w:rPr>
+          <w:sz w:val="24"/>
+          <w:szCs w:val="24"/>
+        </w:rPr>
+      </w:pPr>
+    </w:p>
+    <w:p>
+      <w:pPr>
+        <w:spacing w:after="0" w:line="240" w:lineRule="auto"/>
+        <w:rPr>
+          <w:sz w:val="24"/>
+          <w:szCs w:val="24"/>
+        </w:rPr>
+      </w:pPr>
+      <w:r>
+        <w:rPr>
+          <w:b/>
+          <w:bCs/>
+          <w:sz w:val="24"/>
+          <w:szCs w:val="24"/>
         </w:rPr>
         <w:t xml:space="preserve">Date: </w:t>
       </w:r>
       <w:r>
-        <w:t>02</w:t>
-      </w:r>
-      <w:r>
+        <w:rPr>
+          <w:sz w:val="24"/>
+          <w:szCs w:val="24"/>
+        </w:rPr>
+        <w:t>0</w:t>
+      </w:r>
+      <w:r>
+        <w:rPr>
+          <w:sz w:val="24"/>
+          <w:szCs w:val="24"/>
+        </w:rPr>
+        <w:t>3</w:t>
+      </w:r>
+      <w:r>
+        <w:rPr>
+          <w:sz w:val="24"/>
+          <w:szCs w:val="24"/>
+        </w:rPr>
         <w:t>-0</w:t>
       </w:r>
       <w:r>
+        <w:rPr>
+          <w:sz w:val="24"/>
+          <w:szCs w:val="24"/>
+        </w:rPr>
         <w:t>2</w:t>
       </w:r>
       <w:r>
+        <w:rPr>
+          <w:sz w:val="24"/>
+          <w:szCs w:val="24"/>
+        </w:rPr>
         <w:t>-2024</w:t>
       </w:r>
+    </w:p>
+    <w:p>
+      <w:pPr>
+        <w:spacing w:after="0" w:line="240" w:lineRule="auto"/>
+        <w:rPr>
+          <w:b/>
+          <w:bCs/>
+          <w:u w:val="single"/>
+        </w:rPr>
+      </w:pPr>
     </w:p>
     <w:p>
       <w:pPr>
@@ -162,18 +307,22 @@
         <w:pStyle w:val="ListParagraph"/>
         <w:numPr>
           <w:ilvl w:val="0"/>
-          <w:numId w:val="7"/>
+          <w:numId w:val="10"/>
         </w:numPr>
         <w:spacing w:after="0" w:line="240" w:lineRule="auto"/>
         <w:rPr>
           <w:b/>
           <w:bCs/>
+          <w:sz w:val="24"/>
+          <w:szCs w:val="24"/>
         </w:rPr>
       </w:pPr>
       <w:r>
         <w:rPr>
           <w:b/>
           <w:bCs/>
+          <w:sz w:val="24"/>
+          <w:szCs w:val="24"/>
         </w:rPr>
         <w:t>Key Concepts Learned:</w:t>
       </w:r>
@@ -181,136 +330,273 @@
     <w:p>
       <w:pPr>
         <w:spacing w:after="0" w:line="240" w:lineRule="auto"/>
-      </w:pPr>
-    </w:p>
-    <w:p>
-      <w:pPr>
         <w:jc w:val="both"/>
-      </w:pPr>
-      <w:r>
-        <w:t>The lessons this week highlighted on multiple aspects of substantial project management notions, especially when they are applied to software projects. Below is a description of the key principles explored and gathered:</w:t>
-      </w:r>
-    </w:p>
-    <w:p>
-      <w:pPr>
-        <w:spacing w:after="0"/>
+        <w:rPr>
+          <w:b/>
+          <w:bCs/>
+        </w:rPr>
+      </w:pPr>
+    </w:p>
+    <w:p>
+      <w:pPr>
+        <w:spacing w:after="0" w:line="240" w:lineRule="auto"/>
         <w:jc w:val="both"/>
-      </w:pPr>
-      <w:r>
-        <w:t>1. Knowing the Project</w:t>
-      </w:r>
-    </w:p>
-    <w:p>
-      <w:pPr>
-        <w:spacing w:after="0"/>
+        <w:rPr>
+          <w:rFonts w:cstheme="minorHAnsi"/>
+          <w:sz w:val="24"/>
+          <w:szCs w:val="24"/>
+        </w:rPr>
+      </w:pPr>
+      <w:r>
+        <w:rPr>
+          <w:rFonts w:cstheme="minorHAnsi"/>
+          <w:sz w:val="24"/>
+          <w:szCs w:val="24"/>
+        </w:rPr>
+        <w:t>This week's topics highlighted a thorough comparison of effort determining strategies and estimation of resources and the fundamentals of risks in the management of projects. Following are the key principles:</w:t>
+      </w:r>
+    </w:p>
+    <w:p>
+      <w:pPr>
+        <w:spacing w:after="0" w:line="240" w:lineRule="auto"/>
         <w:jc w:val="both"/>
-      </w:pPr>
-      <w:r>
-        <w:t>2. Guidelines for Software Projects</w:t>
-      </w:r>
-    </w:p>
-    <w:p>
-      <w:pPr>
-        <w:spacing w:after="0"/>
+        <w:rPr>
+          <w:rFonts w:cstheme="minorHAnsi"/>
+          <w:sz w:val="24"/>
+          <w:szCs w:val="24"/>
+        </w:rPr>
+      </w:pPr>
+    </w:p>
+    <w:p>
+      <w:pPr>
+        <w:spacing w:after="0" w:line="240" w:lineRule="auto"/>
         <w:jc w:val="both"/>
-      </w:pPr>
-      <w:r>
-        <w:t>3. The attributes of a Professional Project Manager and Project Management</w:t>
-      </w:r>
-    </w:p>
-    <w:p>
-      <w:pPr>
-        <w:spacing w:after="0"/>
+        <w:rPr>
+          <w:rFonts w:cstheme="minorHAnsi"/>
+          <w:sz w:val="24"/>
+          <w:szCs w:val="24"/>
+        </w:rPr>
+      </w:pPr>
+      <w:r>
+        <w:rPr>
+          <w:rFonts w:cstheme="minorHAnsi"/>
+          <w:sz w:val="24"/>
+          <w:szCs w:val="24"/>
+        </w:rPr>
+        <w:t xml:space="preserve">1. </w:t>
+      </w:r>
+      <w:r>
+        <w:rPr>
+          <w:rFonts w:cstheme="minorHAnsi"/>
+          <w:sz w:val="24"/>
+          <w:szCs w:val="24"/>
+        </w:rPr>
+        <w:t xml:space="preserve">How </w:t>
+      </w:r>
+      <w:r>
+        <w:rPr>
+          <w:rFonts w:cstheme="minorHAnsi"/>
+          <w:sz w:val="24"/>
+          <w:szCs w:val="24"/>
+        </w:rPr>
+        <w:t>Engineers manually develop software system</w:t>
+      </w:r>
+    </w:p>
+    <w:p>
+      <w:pPr>
+        <w:spacing w:after="0" w:line="240" w:lineRule="auto"/>
         <w:jc w:val="both"/>
-      </w:pPr>
-      <w:r>
-        <w:t>4. Project Management Subprocesses</w:t>
-      </w:r>
-    </w:p>
-    <w:p>
-      <w:pPr>
-        <w:spacing w:after="0"/>
+        <w:rPr>
+          <w:rFonts w:cstheme="minorHAnsi"/>
+          <w:sz w:val="24"/>
+          <w:szCs w:val="24"/>
+        </w:rPr>
+      </w:pPr>
+      <w:r>
+        <w:rPr>
+          <w:rFonts w:cstheme="minorHAnsi"/>
+          <w:sz w:val="24"/>
+          <w:szCs w:val="24"/>
+        </w:rPr>
+        <w:t>2. Resource estimation</w:t>
+      </w:r>
+    </w:p>
+    <w:p>
+      <w:pPr>
+        <w:spacing w:after="0" w:line="240" w:lineRule="auto"/>
         <w:jc w:val="both"/>
-      </w:pPr>
-      <w:r>
-        <w:t>5. Software Project Management and Metrics</w:t>
-      </w:r>
-    </w:p>
-    <w:p>
-      <w:pPr>
-        <w:spacing w:after="0"/>
+        <w:rPr>
+          <w:rFonts w:cstheme="minorHAnsi"/>
+          <w:sz w:val="24"/>
+          <w:szCs w:val="24"/>
+        </w:rPr>
+      </w:pPr>
+      <w:r>
+        <w:rPr>
+          <w:rFonts w:cstheme="minorHAnsi"/>
+          <w:sz w:val="24"/>
+          <w:szCs w:val="24"/>
+        </w:rPr>
+        <w:t xml:space="preserve">3. </w:t>
+      </w:r>
+      <w:r>
+        <w:rPr>
+          <w:rFonts w:cstheme="minorHAnsi"/>
+          <w:sz w:val="24"/>
+          <w:szCs w:val="24"/>
+        </w:rPr>
+        <w:t>Significance of l</w:t>
+      </w:r>
+      <w:r>
+        <w:rPr>
+          <w:rFonts w:cstheme="minorHAnsi"/>
+          <w:sz w:val="24"/>
+          <w:szCs w:val="24"/>
+        </w:rPr>
+        <w:t>evel of expertise</w:t>
+      </w:r>
+    </w:p>
+    <w:p>
+      <w:pPr>
+        <w:spacing w:after="0" w:line="240" w:lineRule="auto"/>
         <w:jc w:val="both"/>
-      </w:pPr>
-      <w:r>
-        <w:t>6. Beginning of the Project</w:t>
-      </w:r>
-    </w:p>
-    <w:p>
-      <w:pPr>
-        <w:spacing w:after="0"/>
+        <w:rPr>
+          <w:rFonts w:cstheme="minorHAnsi"/>
+          <w:sz w:val="24"/>
+          <w:szCs w:val="24"/>
+        </w:rPr>
+      </w:pPr>
+      <w:r>
+        <w:rPr>
+          <w:rFonts w:cstheme="minorHAnsi"/>
+          <w:sz w:val="24"/>
+          <w:szCs w:val="24"/>
+        </w:rPr>
+        <w:t>4.</w:t>
+      </w:r>
+      <w:r>
+        <w:rPr>
+          <w:rFonts w:cstheme="minorHAnsi"/>
+          <w:sz w:val="24"/>
+          <w:szCs w:val="24"/>
+        </w:rPr>
+        <w:t xml:space="preserve"> Risk Management in various areas</w:t>
+      </w:r>
+    </w:p>
+    <w:p>
+      <w:pPr>
+        <w:spacing w:after="0" w:line="240" w:lineRule="auto"/>
         <w:jc w:val="both"/>
-      </w:pPr>
-      <w:r>
-        <w:t>7. Aims of the project and Scope</w:t>
-      </w:r>
-    </w:p>
-    <w:p>
-      <w:pPr>
-        <w:spacing w:after="0"/>
+        <w:rPr>
+          <w:rFonts w:cstheme="minorHAnsi"/>
+          <w:sz w:val="24"/>
+          <w:szCs w:val="24"/>
+        </w:rPr>
+      </w:pPr>
+      <w:r>
+        <w:rPr>
+          <w:rFonts w:cstheme="minorHAnsi"/>
+          <w:sz w:val="24"/>
+          <w:szCs w:val="24"/>
+        </w:rPr>
+        <w:t>5.</w:t>
+      </w:r>
+      <w:r>
+        <w:rPr>
+          <w:rFonts w:cstheme="minorHAnsi"/>
+          <w:sz w:val="24"/>
+          <w:szCs w:val="24"/>
+        </w:rPr>
+        <w:t xml:space="preserve"> Effect of risk on project</w:t>
+      </w:r>
+    </w:p>
+    <w:p>
+      <w:pPr>
+        <w:spacing w:after="0" w:line="240" w:lineRule="auto"/>
         <w:jc w:val="both"/>
-      </w:pPr>
-      <w:r>
-        <w:t>8. Activities to Launch the Project</w:t>
-      </w:r>
-    </w:p>
-    <w:p>
-      <w:pPr>
-        <w:spacing w:after="0"/>
+        <w:rPr>
+          <w:rFonts w:cstheme="minorHAnsi"/>
+          <w:sz w:val="24"/>
+          <w:szCs w:val="24"/>
+        </w:rPr>
+      </w:pPr>
+      <w:r>
+        <w:rPr>
+          <w:rFonts w:cstheme="minorHAnsi"/>
+          <w:sz w:val="24"/>
+          <w:szCs w:val="24"/>
+        </w:rPr>
+        <w:t>6.</w:t>
+      </w:r>
+      <w:r>
+        <w:rPr>
+          <w:rFonts w:cstheme="minorHAnsi"/>
+          <w:sz w:val="24"/>
+          <w:szCs w:val="24"/>
+        </w:rPr>
+        <w:t xml:space="preserve"> Techniques to deal with potential threats</w:t>
+      </w:r>
+    </w:p>
+    <w:p>
+      <w:pPr>
+        <w:spacing w:after="0" w:line="240" w:lineRule="auto"/>
         <w:jc w:val="both"/>
-      </w:pPr>
-    </w:p>
-    <w:p>
-      <w:pPr>
+        <w:rPr>
+          <w:rFonts w:cstheme="minorHAnsi"/>
+          <w:sz w:val="24"/>
+          <w:szCs w:val="24"/>
+        </w:rPr>
+      </w:pPr>
+    </w:p>
+    <w:p>
+      <w:pPr>
+        <w:spacing w:after="0" w:line="240" w:lineRule="auto"/>
         <w:jc w:val="both"/>
-      </w:pPr>
-      <w:r>
-        <w:t xml:space="preserve">Along with other unique terms and approaches, the sessions covered project charter, project scope, and software program-specific management metrics. The methods that were discussed revolved around efficient project planning and start-up. All things taken into </w:t>
-      </w:r>
-      <w:proofErr w:type="gramStart"/>
-      <w:r>
-        <w:t>account,</w:t>
-      </w:r>
-      <w:proofErr w:type="gramEnd"/>
-      <w:r>
-        <w:t xml:space="preserve"> the courses gave participants a thorough grasp of</w:t>
-      </w:r>
-      <w:r>
-        <w:t xml:space="preserve"> </w:t>
-      </w:r>
-      <w:r>
-        <w:t>the basic concepts of project management within the system of software development.</w:t>
-      </w:r>
+        <w:rPr>
+          <w:rFonts w:cstheme="minorHAnsi"/>
+          <w:sz w:val="24"/>
+          <w:szCs w:val="24"/>
+        </w:rPr>
+      </w:pPr>
+      <w:r>
+        <w:rPr>
+          <w:rFonts w:cstheme="minorHAnsi"/>
+          <w:sz w:val="24"/>
+          <w:szCs w:val="24"/>
+        </w:rPr>
+        <w:t>The comparison of effort estimation strategies illuminated the relevance of choosing the most appropriate approach based on project requirements, and it is necessary in achieving effective project planning for removing possible risks.</w:t>
+      </w:r>
+    </w:p>
+    <w:p>
+      <w:pPr>
+        <w:spacing w:after="0" w:line="240" w:lineRule="auto"/>
+        <w:jc w:val="both"/>
+      </w:pPr>
     </w:p>
     <w:p>
       <w:pPr>
         <w:pStyle w:val="ListParagraph"/>
         <w:numPr>
           <w:ilvl w:val="0"/>
-          <w:numId w:val="7"/>
+          <w:numId w:val="10"/>
         </w:numPr>
         <w:spacing w:after="0" w:line="240" w:lineRule="auto"/>
         <w:jc w:val="both"/>
         <w:rPr>
           <w:b/>
           <w:bCs/>
+          <w:sz w:val="24"/>
+          <w:szCs w:val="24"/>
         </w:rPr>
       </w:pPr>
       <w:r>
         <w:rPr>
           <w:b/>
           <w:bCs/>
-        </w:rPr>
-        <w:t>Application in Real Projects:</w:t>
+          <w:sz w:val="24"/>
+          <w:szCs w:val="24"/>
+        </w:rPr>
+        <w:t>Reflections on Case Study/course work:</w:t>
       </w:r>
     </w:p>
     <w:p>
@@ -325,257 +611,38 @@
     </w:p>
     <w:p>
       <w:pPr>
-        <w:spacing w:line="240" w:lineRule="auto"/>
+        <w:spacing w:after="0" w:line="240" w:lineRule="auto"/>
         <w:jc w:val="both"/>
-      </w:pPr>
-      <w:r>
-        <w:t>Transforming conceptual concepts into achievable strategies is an essential component in applying this week's lessons to real-life assignments. This is a meditation on the possible uses of these activities, alongside their benefits and drawbacks:</w:t>
-      </w:r>
-    </w:p>
-    <w:p>
-      <w:pPr>
-        <w:spacing w:line="240" w:lineRule="auto"/>
-        <w:jc w:val="both"/>
-      </w:pPr>
-      <w:r>
-        <w:t>1. Comprehending Technology and Processes Project Procedures:</w:t>
-      </w:r>
-    </w:p>
-    <w:p>
-      <w:pPr>
-        <w:spacing w:line="240" w:lineRule="auto"/>
-        <w:jc w:val="both"/>
-      </w:pPr>
-      <w:r>
-        <w:t xml:space="preserve"> </w:t>
-      </w:r>
-      <w:r>
-        <w:t xml:space="preserve">  - </w:t>
-      </w:r>
-      <w:r>
-        <w:t>Advantages: Organising and carrying out a project successfully depends on having an excellent grasp of its methods. It ensures that everyone involved appreciates the workflow.</w:t>
-      </w:r>
-    </w:p>
-    <w:p>
-      <w:pPr>
-        <w:spacing w:line="240" w:lineRule="auto"/>
-        <w:jc w:val="both"/>
-      </w:pPr>
-      <w:r>
-        <w:t xml:space="preserve">   - Challenges: Team members used to various methods could have objections to how they're they are implemented. Growing adjusted with modifications can be challenging.</w:t>
-      </w:r>
-    </w:p>
-    <w:p>
-      <w:pPr>
-        <w:spacing w:line="240" w:lineRule="auto"/>
-        <w:jc w:val="both"/>
-      </w:pPr>
-      <w:r>
-        <w:t>2. The Qualities of an Efficient Project Manager and Project Management:</w:t>
-      </w:r>
-    </w:p>
-    <w:p>
-      <w:pPr>
-        <w:spacing w:line="240" w:lineRule="auto"/>
-        <w:jc w:val="both"/>
-      </w:pPr>
-      <w:r>
-        <w:t xml:space="preserve">   - Advantages: Skilled project managers can direct teams, manage resources, and manage barriers. The success of this attempt relies upon its leadership.</w:t>
-      </w:r>
-    </w:p>
-    <w:p>
-      <w:pPr>
-        <w:spacing w:line="240" w:lineRule="auto"/>
-        <w:jc w:val="both"/>
-      </w:pPr>
-      <w:r>
-        <w:lastRenderedPageBreak/>
-        <w:t xml:space="preserve">    - </w:t>
-      </w:r>
-      <w:r>
-        <w:t>Difficulties: Identifying and supporting people with the necessary managerial traits might prove troublesome. It could additionally be an ongoing education.</w:t>
-      </w:r>
-    </w:p>
-    <w:p>
-      <w:pPr>
-        <w:spacing w:line="240" w:lineRule="auto"/>
-        <w:jc w:val="both"/>
-      </w:pPr>
-      <w:r>
-        <w:t xml:space="preserve">3. Project Administration Subprocesses: </w:t>
-      </w:r>
-    </w:p>
-    <w:p>
-      <w:pPr>
-        <w:spacing w:line="240" w:lineRule="auto"/>
-        <w:jc w:val="both"/>
-      </w:pPr>
-      <w:r>
-        <w:t xml:space="preserve">   </w:t>
-      </w:r>
-      <w:r>
-        <w:t>- Advantages: Arranging and deconstructing the management of projects into more manageable, smaller phases promotes a more thorough approach. Control and monitoring are improved as a result.</w:t>
-      </w:r>
-    </w:p>
-    <w:p>
-      <w:pPr>
-        <w:spacing w:line="240" w:lineRule="auto"/>
-        <w:jc w:val="both"/>
-      </w:pPr>
-      <w:r>
-        <w:t xml:space="preserve">   - Difficulties: A bureaucracy can result because of excessively intricate subprocesses. Achieving the proper balance is critical.</w:t>
-      </w:r>
-    </w:p>
-    <w:p>
-      <w:pPr>
-        <w:spacing w:line="240" w:lineRule="auto"/>
-        <w:jc w:val="both"/>
-      </w:pPr>
-      <w:r>
-        <w:t>4. Software Project Management Metrics:</w:t>
-      </w:r>
-    </w:p>
-    <w:p>
-      <w:pPr>
-        <w:spacing w:line="240" w:lineRule="auto"/>
-        <w:jc w:val="both"/>
-      </w:pPr>
-      <w:r>
-        <w:t xml:space="preserve">   - Advantages: Metrics offer independent evaluations of a project's upward mobility, improving decision-making and relating out development opportunities.</w:t>
-      </w:r>
-    </w:p>
-    <w:p>
-      <w:pPr>
-        <w:spacing w:line="240" w:lineRule="auto"/>
-        <w:jc w:val="both"/>
-      </w:pPr>
-      <w:r>
-        <w:t xml:space="preserve">   - Difficulties: Selecting and grasping metrics might be complex. Using incorrect statistics could result in poor choices.</w:t>
-      </w:r>
-    </w:p>
-    <w:p>
-      <w:pPr>
-        <w:tabs>
-          <w:tab w:val="left" w:pos="3556"/>
-        </w:tabs>
-        <w:spacing w:line="240" w:lineRule="auto"/>
-        <w:jc w:val="both"/>
-      </w:pPr>
-      <w:r>
-        <w:t>5. Launching of the Project:</w:t>
-      </w:r>
-      <w:r>
-        <w:tab/>
-      </w:r>
-    </w:p>
-    <w:p>
-      <w:pPr>
-        <w:spacing w:line="240" w:lineRule="auto"/>
-        <w:jc w:val="both"/>
-      </w:pPr>
-      <w:r>
-        <w:t xml:space="preserve">   - Advantages: A well-defined start phase sets the objectives and targets and puts the undertaking on the correct path.</w:t>
-      </w:r>
-    </w:p>
-    <w:p>
-      <w:pPr>
-        <w:spacing w:after="0"/>
-        <w:jc w:val="both"/>
-      </w:pPr>
-      <w:r>
-        <w:t xml:space="preserve">   </w:t>
-      </w:r>
-      <w:r>
-        <w:t>- Difficulties: It might require some time for everyone to get to an understanding on every aspect of the project outset. Views on the project's aim may vary between contributors.</w:t>
-      </w:r>
-    </w:p>
-    <w:p>
-      <w:pPr>
-        <w:spacing w:after="0"/>
-        <w:jc w:val="both"/>
-      </w:pPr>
-    </w:p>
-    <w:p>
-      <w:pPr>
-        <w:spacing w:after="0"/>
-        <w:jc w:val="both"/>
-      </w:pPr>
-      <w:r>
-        <w:t>6. Project Objectives and Targets:</w:t>
-      </w:r>
-    </w:p>
-    <w:p>
-      <w:pPr>
-        <w:spacing w:after="0"/>
-        <w:jc w:val="both"/>
-      </w:pPr>
-      <w:r>
-        <w:t xml:space="preserve">   - Advantages Project focus remains intact and scope creep decreased with properly defined objectives and scope.</w:t>
-      </w:r>
-    </w:p>
-    <w:p>
-      <w:pPr>
-        <w:spacing w:after="0"/>
-        <w:jc w:val="both"/>
-      </w:pPr>
-    </w:p>
-    <w:p>
-      <w:pPr>
-        <w:spacing w:after="0"/>
-        <w:jc w:val="both"/>
-      </w:pPr>
-      <w:r>
-        <w:t xml:space="preserve">   -</w:t>
-      </w:r>
-      <w:r>
-        <w:t>The challenges lie in balancing a multitude of stakeholders with the resources at disposal. Budgets and deadlines may be altered by scope changes.</w:t>
-      </w:r>
-    </w:p>
-    <w:p>
-      <w:pPr>
-        <w:spacing w:after="0"/>
-        <w:jc w:val="both"/>
-      </w:pPr>
-    </w:p>
-    <w:p>
-      <w:pPr>
-        <w:spacing w:after="0"/>
-        <w:jc w:val="both"/>
-      </w:pPr>
-      <w:r>
-        <w:t xml:space="preserve">7. Project Initiation Activities: </w:t>
-      </w:r>
-    </w:p>
-    <w:p>
-      <w:pPr>
-        <w:spacing w:after="0"/>
-        <w:jc w:val="both"/>
-      </w:pPr>
-      <w:r>
-        <w:t xml:space="preserve">   </w:t>
-      </w:r>
-      <w:r>
-        <w:t>- Advantages: Effective project initiation improves the likelihood of success. The foundation for subsequent phases is laid throughout this phase.</w:t>
-      </w:r>
-    </w:p>
-    <w:p>
-      <w:pPr>
-        <w:spacing w:after="0"/>
-        <w:jc w:val="both"/>
-      </w:pPr>
-    </w:p>
-    <w:p>
-      <w:pPr>
-        <w:spacing w:after="0"/>
-        <w:jc w:val="both"/>
-      </w:pPr>
-      <w:r>
-        <w:t xml:space="preserve">   - Difficulties: inadequate understanding at the beginning might lead to concerns. To accommodate changing project requirements, flexibility is essential.</w:t>
-      </w:r>
-    </w:p>
-    <w:p>
-      <w:pPr>
-        <w:spacing w:after="0"/>
+        <w:rPr>
+          <w:sz w:val="24"/>
+          <w:szCs w:val="24"/>
+        </w:rPr>
+      </w:pPr>
+      <w:r>
+        <w:rPr>
+          <w:sz w:val="24"/>
+          <w:szCs w:val="24"/>
+        </w:rPr>
+        <w:t>Important lessons were learned from the case study applying the Delphi technique for collaboration-oriented effort estimation. It was enlightening to estimate project elements collaboratively, exchange individual predictions, and reach a point of agreement. The activity itself showcased the collaborative way of controlling software development endeavors and its significance of awareness throughout the estimation phase.</w:t>
+      </w:r>
+      <w:r>
+        <w:rPr>
+          <w:sz w:val="24"/>
+          <w:szCs w:val="24"/>
+        </w:rPr>
+        <w:t xml:space="preserve"> Additionally, e</w:t>
+      </w:r>
+      <w:r>
+        <w:rPr>
+          <w:sz w:val="24"/>
+          <w:szCs w:val="24"/>
+        </w:rPr>
+        <w:t>ngaging in a risk management case study highlighted the vital significance of establishing an extensive plan that addresses the process of identification, assessment, and response. Through actual application in a real-world project and a deeper knowledge of its crucial role in project success, the experience highlighted that understanding the initial stages of a project distinguishes the framework for effectively managing risks.</w:t>
+      </w:r>
+    </w:p>
+    <w:p>
+      <w:pPr>
+        <w:spacing w:after="0" w:line="240" w:lineRule="auto"/>
         <w:jc w:val="both"/>
       </w:pPr>
     </w:p>
@@ -584,21 +651,25 @@
         <w:pStyle w:val="ListParagraph"/>
         <w:numPr>
           <w:ilvl w:val="0"/>
-          <w:numId w:val="7"/>
+          <w:numId w:val="10"/>
         </w:numPr>
         <w:spacing w:after="0" w:line="240" w:lineRule="auto"/>
         <w:jc w:val="both"/>
         <w:rPr>
           <w:b/>
           <w:bCs/>
+          <w:sz w:val="24"/>
+          <w:szCs w:val="24"/>
         </w:rPr>
       </w:pPr>
       <w:r>
         <w:rPr>
           <w:b/>
           <w:bCs/>
-        </w:rPr>
-        <w:t>Peer Interactions:</w:t>
+          <w:sz w:val="24"/>
+          <w:szCs w:val="24"/>
+        </w:rPr>
+        <w:t>Collaborative Learning:</w:t>
       </w:r>
     </w:p>
     <w:p>
@@ -608,6 +679,8 @@
         <w:rPr>
           <w:b/>
           <w:bCs/>
+          <w:sz w:val="24"/>
+          <w:szCs w:val="24"/>
         </w:rPr>
       </w:pPr>
     </w:p>
@@ -615,83 +688,223 @@
       <w:pPr>
         <w:spacing w:after="0" w:line="240" w:lineRule="auto"/>
         <w:jc w:val="both"/>
-      </w:pPr>
-      <w:r>
-        <w:t>The following is a list of the different tasks that we performed.</w:t>
+        <w:rPr>
+          <w:sz w:val="24"/>
+          <w:szCs w:val="24"/>
+        </w:rPr>
+      </w:pPr>
+      <w:r>
+        <w:rPr>
+          <w:sz w:val="24"/>
+          <w:szCs w:val="24"/>
+        </w:rPr>
+        <w:t>My collaborative learnings are as follows:</w:t>
       </w:r>
     </w:p>
     <w:p>
       <w:pPr>
         <w:spacing w:after="0" w:line="240" w:lineRule="auto"/>
         <w:jc w:val="both"/>
+        <w:rPr>
+          <w:sz w:val="24"/>
+          <w:szCs w:val="24"/>
+        </w:rPr>
       </w:pPr>
     </w:p>
     <w:p>
       <w:pPr>
         <w:spacing w:after="0" w:line="240" w:lineRule="auto"/>
         <w:jc w:val="both"/>
-      </w:pPr>
-      <w:r>
-        <w:t>1. Introductory Meetings</w:t>
+        <w:rPr>
+          <w:sz w:val="24"/>
+          <w:szCs w:val="24"/>
+        </w:rPr>
+      </w:pPr>
+      <w:r>
+        <w:rPr>
+          <w:sz w:val="24"/>
+          <w:szCs w:val="24"/>
+        </w:rPr>
+        <w:t>1) A</w:t>
+      </w:r>
+      <w:r>
+        <w:rPr>
+          <w:sz w:val="24"/>
+          <w:szCs w:val="24"/>
+        </w:rPr>
+        <w:t xml:space="preserve">pproach to effort estimation </w:t>
       </w:r>
     </w:p>
     <w:p>
       <w:pPr>
         <w:spacing w:after="0" w:line="240" w:lineRule="auto"/>
         <w:jc w:val="both"/>
-      </w:pPr>
-      <w:r>
-        <w:t>2. Team Idea Development</w:t>
+        <w:rPr>
+          <w:sz w:val="24"/>
+          <w:szCs w:val="24"/>
+        </w:rPr>
+      </w:pPr>
+      <w:r>
+        <w:rPr>
+          <w:sz w:val="24"/>
+          <w:szCs w:val="24"/>
+        </w:rPr>
+        <w:t>2) Viewpoints regarding specific estimation</w:t>
       </w:r>
     </w:p>
     <w:p>
       <w:pPr>
         <w:spacing w:after="0" w:line="240" w:lineRule="auto"/>
         <w:jc w:val="both"/>
-      </w:pPr>
-      <w:r>
-        <w:t>3. Partnership Educational institutions</w:t>
+        <w:rPr>
+          <w:sz w:val="24"/>
+          <w:szCs w:val="24"/>
+        </w:rPr>
+      </w:pPr>
+      <w:r>
+        <w:rPr>
+          <w:sz w:val="24"/>
+          <w:szCs w:val="24"/>
+        </w:rPr>
+        <w:t xml:space="preserve">3) </w:t>
+      </w:r>
+      <w:r>
+        <w:rPr>
+          <w:sz w:val="24"/>
+          <w:szCs w:val="24"/>
+        </w:rPr>
+        <w:t>Different e</w:t>
+      </w:r>
+      <w:r>
+        <w:rPr>
+          <w:sz w:val="24"/>
+          <w:szCs w:val="24"/>
+        </w:rPr>
+        <w:t xml:space="preserve">stimation Methods </w:t>
       </w:r>
     </w:p>
     <w:p>
       <w:pPr>
         <w:spacing w:after="0" w:line="240" w:lineRule="auto"/>
         <w:jc w:val="both"/>
-      </w:pPr>
-      <w:r>
-        <w:t>4. Platforms for Virtual Partnerships</w:t>
+        <w:rPr>
+          <w:sz w:val="24"/>
+          <w:szCs w:val="24"/>
+        </w:rPr>
+      </w:pPr>
+      <w:r>
+        <w:rPr>
+          <w:sz w:val="24"/>
+          <w:szCs w:val="24"/>
+        </w:rPr>
+        <w:t>4) Awareness of risk management techniques</w:t>
       </w:r>
     </w:p>
     <w:p>
       <w:pPr>
         <w:spacing w:after="0" w:line="240" w:lineRule="auto"/>
         <w:jc w:val="both"/>
-      </w:pPr>
-      <w:r>
-        <w:t>5. Setting Targets</w:t>
-      </w:r>
+        <w:rPr>
+          <w:sz w:val="24"/>
+          <w:szCs w:val="24"/>
+        </w:rPr>
+      </w:pPr>
+    </w:p>
+    <w:p>
+      <w:pPr>
+        <w:spacing w:after="0" w:line="240" w:lineRule="auto"/>
+        <w:jc w:val="both"/>
+        <w:rPr>
+          <w:sz w:val="24"/>
+          <w:szCs w:val="24"/>
+        </w:rPr>
+      </w:pPr>
+      <w:r>
+        <w:rPr>
+          <w:sz w:val="24"/>
+          <w:szCs w:val="24"/>
+        </w:rPr>
+        <w:t xml:space="preserve">My understanding of the Delphi method of exercise was much increased by working with peers </w:t>
+      </w:r>
+      <w:proofErr w:type="gramStart"/>
+      <w:r>
+        <w:rPr>
+          <w:sz w:val="24"/>
+          <w:szCs w:val="24"/>
+        </w:rPr>
+        <w:t>and also</w:t>
+      </w:r>
+      <w:proofErr w:type="gramEnd"/>
+      <w:r>
+        <w:rPr>
+          <w:sz w:val="24"/>
+          <w:szCs w:val="24"/>
+        </w:rPr>
+        <w:t xml:space="preserve"> the </w:t>
+      </w:r>
+      <w:r>
+        <w:rPr>
+          <w:sz w:val="24"/>
+          <w:szCs w:val="24"/>
+        </w:rPr>
+        <w:t>potential threats has expanded due to talks based on real-world scenarios</w:t>
+      </w:r>
+      <w:r>
+        <w:rPr>
+          <w:sz w:val="24"/>
+          <w:szCs w:val="24"/>
+        </w:rPr>
+        <w:t xml:space="preserve">. </w:t>
+      </w:r>
+      <w:r>
+        <w:rPr>
+          <w:sz w:val="24"/>
+          <w:szCs w:val="24"/>
+        </w:rPr>
+        <w:t>The friendly atmosphere made it easier to discuss numerous methods for lowering risk</w:t>
+      </w:r>
+      <w:r>
+        <w:rPr>
+          <w:sz w:val="24"/>
+          <w:szCs w:val="24"/>
+        </w:rPr>
+        <w:t>.</w:t>
+      </w:r>
+    </w:p>
+    <w:p>
+      <w:pPr>
+        <w:spacing w:after="0" w:line="240" w:lineRule="auto"/>
+        <w:jc w:val="both"/>
+        <w:rPr>
+          <w:sz w:val="24"/>
+          <w:szCs w:val="24"/>
+        </w:rPr>
+      </w:pPr>
     </w:p>
     <w:p>
       <w:pPr>
         <w:pStyle w:val="ListParagraph"/>
         <w:numPr>
           <w:ilvl w:val="0"/>
-          <w:numId w:val="7"/>
+          <w:numId w:val="10"/>
         </w:numPr>
         <w:spacing w:after="0" w:line="240" w:lineRule="auto"/>
         <w:jc w:val="both"/>
         <w:rPr>
           <w:b/>
           <w:bCs/>
+          <w:sz w:val="24"/>
+          <w:szCs w:val="24"/>
         </w:rPr>
       </w:pPr>
       <w:r>
         <w:rPr>
           <w:b/>
           <w:bCs/>
-        </w:rPr>
-        <w:lastRenderedPageBreak/>
-        <w:t>Challenges Faced:</w:t>
+          <w:sz w:val="24"/>
+          <w:szCs w:val="24"/>
+        </w:rPr>
+        <w:t>Further Research/Readings:</w:t>
       </w:r>
     </w:p>
     <w:p>
@@ -701,6 +914,8 @@
         <w:rPr>
           <w:b/>
           <w:bCs/>
+          <w:sz w:val="24"/>
+          <w:szCs w:val="24"/>
         </w:rPr>
       </w:pPr>
     </w:p>
@@ -708,75 +923,61 @@
       <w:pPr>
         <w:spacing w:after="0" w:line="240" w:lineRule="auto"/>
         <w:jc w:val="both"/>
-      </w:pPr>
-      <w:r>
-        <w:t>A few challenges came up when going through the current week's material:</w:t>
+        <w:rPr>
+          <w:sz w:val="24"/>
+          <w:szCs w:val="24"/>
+        </w:rPr>
+      </w:pPr>
+      <w:r>
+        <w:rPr>
+          <w:sz w:val="24"/>
+          <w:szCs w:val="24"/>
+        </w:rPr>
+        <w:t>R</w:t>
+      </w:r>
+      <w:r>
+        <w:rPr>
+          <w:sz w:val="24"/>
+          <w:szCs w:val="24"/>
+        </w:rPr>
+        <w:t>eading included fragments discussing the drawbacks of experience-based techniques, especially in the light of rapidly evolving technologies like AI and machine learning. These texts provide a spotlight on the vital importance of dynamic methods for estimating and the value of continuous development in the discipline of software project management.</w:t>
+      </w:r>
+      <w:r>
+        <w:rPr>
+          <w:sz w:val="24"/>
+          <w:szCs w:val="24"/>
+        </w:rPr>
+        <w:t xml:space="preserve"> </w:t>
+      </w:r>
+      <w:r>
+        <w:rPr>
+          <w:sz w:val="24"/>
+          <w:szCs w:val="24"/>
+        </w:rPr>
+        <w:t>Further</w:t>
+      </w:r>
+      <w:r>
+        <w:rPr>
+          <w:sz w:val="24"/>
+          <w:szCs w:val="24"/>
+        </w:rPr>
+        <w:t>more,</w:t>
+      </w:r>
+      <w:r>
+        <w:rPr>
+          <w:sz w:val="24"/>
+          <w:szCs w:val="24"/>
+        </w:rPr>
+        <w:t xml:space="preserve"> readings covered in-depth details about particular risk management techniques and resources. The course material was enhanced by reading up on risk estimation techniques and studying real-life examples of productive project risk management. </w:t>
       </w:r>
     </w:p>
     <w:p>
       <w:pPr>
         <w:spacing w:after="0" w:line="240" w:lineRule="auto"/>
         <w:jc w:val="both"/>
-      </w:pPr>
-    </w:p>
-    <w:p>
-      <w:pPr>
-        <w:spacing w:after="0" w:line="240" w:lineRule="auto"/>
-        <w:jc w:val="both"/>
-      </w:pPr>
-      <w:r>
-        <w:t>1. Software Development Process Complications</w:t>
-      </w:r>
-    </w:p>
-    <w:p>
-      <w:pPr>
-        <w:spacing w:after="0" w:line="240" w:lineRule="auto"/>
-        <w:jc w:val="both"/>
-      </w:pPr>
-      <w:r>
-        <w:t xml:space="preserve">2. Becoming Conscious of Performance Analytics  </w:t>
-      </w:r>
-    </w:p>
-    <w:p>
-      <w:pPr>
-        <w:spacing w:after="0" w:line="240" w:lineRule="auto"/>
-        <w:jc w:val="both"/>
-      </w:pPr>
-      <w:r>
-        <w:t>3. Facts on Project The introduction</w:t>
-      </w:r>
-    </w:p>
-    <w:p>
-      <w:pPr>
-        <w:spacing w:after="0" w:line="240" w:lineRule="auto"/>
-        <w:jc w:val="both"/>
-      </w:pPr>
-      <w:r>
-        <w:t>4. Humans, Operations, Equipment, and Technical Integration</w:t>
-      </w:r>
-    </w:p>
-    <w:p>
-      <w:pPr>
-        <w:spacing w:after="0" w:line="240" w:lineRule="auto"/>
-        <w:jc w:val="both"/>
-      </w:pPr>
-      <w:r>
-        <w:t>5. Achieving the project's objective and scope</w:t>
-      </w:r>
-    </w:p>
-    <w:p>
-      <w:pPr>
-        <w:spacing w:after="0" w:line="240" w:lineRule="auto"/>
-        <w:jc w:val="both"/>
-      </w:pPr>
-    </w:p>
-    <w:p>
-      <w:pPr>
-        <w:spacing w:after="0" w:line="240" w:lineRule="auto"/>
-        <w:jc w:val="both"/>
-        <w:rPr>
-          <w:b/>
-          <w:bCs/>
+        <w:rPr>
+          <w:sz w:val="24"/>
+          <w:szCs w:val="24"/>
         </w:rPr>
       </w:pPr>
     </w:p>
@@ -785,63 +986,25 @@
         <w:pStyle w:val="ListParagraph"/>
         <w:numPr>
           <w:ilvl w:val="0"/>
-          <w:numId w:val="7"/>
+          <w:numId w:val="10"/>
         </w:numPr>
         <w:spacing w:after="0" w:line="240" w:lineRule="auto"/>
         <w:jc w:val="both"/>
         <w:rPr>
           <w:b/>
           <w:bCs/>
+          <w:sz w:val="24"/>
+          <w:szCs w:val="24"/>
         </w:rPr>
       </w:pPr>
       <w:r>
         <w:rPr>
           <w:b/>
           <w:bCs/>
-        </w:rPr>
-        <w:t>Personal development activities:</w:t>
-      </w:r>
-    </w:p>
-    <w:p>
-      <w:pPr>
-        <w:spacing w:after="0" w:line="240" w:lineRule="auto"/>
-        <w:jc w:val="both"/>
-      </w:pPr>
-    </w:p>
-    <w:p>
-      <w:pPr>
-        <w:spacing w:after="0" w:line="240" w:lineRule="auto"/>
-        <w:jc w:val="both"/>
-      </w:pPr>
-      <w:r>
-        <w:t>1. Reading Effective Books</w:t>
-      </w:r>
-    </w:p>
-    <w:p>
-      <w:pPr>
-        <w:spacing w:after="0" w:line="240" w:lineRule="auto"/>
-        <w:jc w:val="both"/>
-      </w:pPr>
-      <w:r>
-        <w:t>2. Implementation in Learning</w:t>
-      </w:r>
-    </w:p>
-    <w:p>
-      <w:pPr>
-        <w:spacing w:after="0" w:line="240" w:lineRule="auto"/>
-        <w:jc w:val="both"/>
-      </w:pPr>
-      <w:r>
-        <w:t>3. Debates</w:t>
-      </w:r>
-    </w:p>
-    <w:p>
-      <w:pPr>
-        <w:spacing w:after="0" w:line="240" w:lineRule="auto"/>
-        <w:jc w:val="both"/>
-      </w:pPr>
-      <w:r>
-        <w:t>4. Assessment of the project</w:t>
+          <w:sz w:val="24"/>
+          <w:szCs w:val="24"/>
+        </w:rPr>
+        <w:t>Adjustments to Goals:</w:t>
       </w:r>
     </w:p>
     <w:p>
@@ -851,95 +1014,94 @@
         <w:rPr>
           <w:b/>
           <w:bCs/>
-        </w:rPr>
-      </w:pPr>
-    </w:p>
-    <w:p>
-      <w:pPr>
-        <w:pStyle w:val="ListParagraph"/>
-        <w:numPr>
-          <w:ilvl w:val="0"/>
-          <w:numId w:val="7"/>
-        </w:numPr>
+          <w:sz w:val="24"/>
+          <w:szCs w:val="24"/>
+        </w:rPr>
+      </w:pPr>
+    </w:p>
+    <w:p>
+      <w:pPr>
         <w:spacing w:after="0" w:line="240" w:lineRule="auto"/>
         <w:jc w:val="both"/>
         <w:rPr>
-          <w:b/>
-          <w:bCs/>
-        </w:rPr>
-      </w:pPr>
-      <w:r>
-        <w:rPr>
-          <w:b/>
-          <w:bCs/>
-        </w:rPr>
-        <w:t>Goals for the Next Week:</w:t>
-      </w:r>
-    </w:p>
-    <w:p>
-      <w:pPr>
-        <w:spacing w:after="0" w:line="240" w:lineRule="auto"/>
-        <w:jc w:val="both"/>
-        <w:rPr>
-          <w:b/>
-          <w:bCs/>
-        </w:rPr>
-      </w:pPr>
-    </w:p>
-    <w:p>
-      <w:pPr>
-        <w:jc w:val="both"/>
-      </w:pPr>
-      <w:r>
-        <w:t>My objectives for learning for this upcoming week are:</w:t>
-      </w:r>
-    </w:p>
-    <w:p>
-      <w:pPr>
-        <w:spacing w:after="0"/>
-        <w:jc w:val="both"/>
-      </w:pPr>
-      <w:r>
-        <w:t>1. Enhance Understanding about Project Start</w:t>
-      </w:r>
-    </w:p>
-    <w:p>
-      <w:pPr>
-        <w:spacing w:after="0"/>
-        <w:jc w:val="both"/>
-      </w:pPr>
-      <w:r>
-        <w:t>2. Look at Software Project Management Indicators</w:t>
-      </w:r>
-    </w:p>
-    <w:p>
-      <w:pPr>
-        <w:spacing w:after="0"/>
-        <w:jc w:val="both"/>
-      </w:pPr>
-      <w:r>
-        <w:t>3. Implementing the Project's aims and scope into application</w:t>
-      </w:r>
-    </w:p>
-    <w:p>
-      <w:pPr>
-        <w:spacing w:after="0"/>
-        <w:jc w:val="both"/>
-      </w:pPr>
-      <w:r>
-        <w:t>5. Research Other Project Management Literature</w:t>
-      </w:r>
-    </w:p>
-    <w:p>
-      <w:pPr>
-        <w:spacing w:after="0"/>
-        <w:jc w:val="both"/>
-      </w:pPr>
-      <w:r>
-        <w:t>6. Consider for Mentorship or Providing guidance</w:t>
-      </w:r>
-    </w:p>
-    <w:p/>
+          <w:sz w:val="24"/>
+          <w:szCs w:val="24"/>
+        </w:rPr>
+      </w:pPr>
+      <w:r>
+        <w:rPr>
+          <w:sz w:val="24"/>
+          <w:szCs w:val="24"/>
+        </w:rPr>
+        <w:t>T</w:t>
+      </w:r>
+      <w:r>
+        <w:rPr>
+          <w:sz w:val="24"/>
+          <w:szCs w:val="24"/>
+        </w:rPr>
+        <w:t>here was a noticeable shift in the awareness of resource estimates</w:t>
+      </w:r>
+      <w:r>
+        <w:rPr>
+          <w:sz w:val="24"/>
+          <w:szCs w:val="24"/>
+        </w:rPr>
+        <w:t xml:space="preserve"> and risk </w:t>
+      </w:r>
+      <w:r>
+        <w:rPr>
+          <w:sz w:val="24"/>
+          <w:szCs w:val="24"/>
+        </w:rPr>
+        <w:t>awareness</w:t>
+      </w:r>
+      <w:r>
+        <w:rPr>
+          <w:sz w:val="24"/>
+          <w:szCs w:val="24"/>
+        </w:rPr>
+        <w:t xml:space="preserve">. The emphasis moved to a more advanced comprehension of how skill sets, project duration, and individual speed variances affect the </w:t>
+      </w:r>
+      <w:proofErr w:type="gramStart"/>
+      <w:r>
+        <w:rPr>
+          <w:sz w:val="24"/>
+          <w:szCs w:val="24"/>
+        </w:rPr>
+        <w:t>amount</w:t>
+      </w:r>
+      <w:proofErr w:type="gramEnd"/>
+      <w:r>
+        <w:rPr>
+          <w:sz w:val="24"/>
+          <w:szCs w:val="24"/>
+        </w:rPr>
+        <w:t xml:space="preserve"> of resources needed. With the knowledge gathered this week, the priority of an in-depth study of adaptive calculating techniques was rearranged.</w:t>
+      </w:r>
+      <w:r>
+        <w:rPr>
+          <w:sz w:val="24"/>
+          <w:szCs w:val="24"/>
+        </w:rPr>
+        <w:t xml:space="preserve"> </w:t>
+      </w:r>
+      <w:r>
+        <w:rPr>
+          <w:sz w:val="24"/>
+          <w:szCs w:val="24"/>
+        </w:rPr>
+        <w:t>I want to take a closer look at advanced management of software project methods this coming week, building on my understanding of risk management concepts. To continue integrating methods for risk elimination into the broader context of software project preparation and execution, I also hope to utilize pleasure in peer debates.</w:t>
+      </w:r>
+    </w:p>
+    <w:p>
+      <w:pPr>
+        <w:rPr>
+          <w:sz w:val="24"/>
+          <w:szCs w:val="24"/>
+        </w:rPr>
+      </w:pPr>
+    </w:p>
     <w:sectPr>
       <w:pgSz w:w="12240" w:h="15840"/>
       <w:pgMar w:top="1440" w:right="1440" w:bottom="1440" w:left="1440" w:header="708" w:footer="708" w:gutter="0"/>
@@ -1292,6 +1454,184 @@
     </w:lvl>
   </w:abstractNum>
   <w:abstractNum w:abstractNumId="3" w15:restartNumberingAfterBreak="0">
+    <w:nsid w:val="1ACA7ED1"/>
+    <w:multiLevelType w:val="hybridMultilevel"/>
+    <w:tmpl w:val="E1007D92"/>
+    <w:lvl w:ilvl="0" w:tplc="40090011">
+      <w:start w:val="1"/>
+      <w:numFmt w:val="decimal"/>
+      <w:lvlText w:val="%1)"/>
+      <w:lvlJc w:val="left"/>
+      <w:pPr>
+        <w:ind w:left="720" w:hanging="360"/>
+      </w:pPr>
+      <w:rPr>
+        <w:rFonts w:hint="default"/>
+      </w:rPr>
+    </w:lvl>
+    <w:lvl w:ilvl="1" w:tplc="40090019" w:tentative="1">
+      <w:start w:val="1"/>
+      <w:numFmt w:val="lowerLetter"/>
+      <w:lvlText w:val="%2."/>
+      <w:lvlJc w:val="left"/>
+      <w:pPr>
+        <w:ind w:left="1440" w:hanging="360"/>
+      </w:pPr>
+    </w:lvl>
+    <w:lvl w:ilvl="2" w:tplc="4009001B" w:tentative="1">
+      <w:start w:val="1"/>
+      <w:numFmt w:val="lowerRoman"/>
+      <w:lvlText w:val="%3."/>
+      <w:lvlJc w:val="right"/>
+      <w:pPr>
+        <w:ind w:left="2160" w:hanging="180"/>
+      </w:pPr>
+    </w:lvl>
+    <w:lvl w:ilvl="3" w:tplc="4009000F" w:tentative="1">
+      <w:start w:val="1"/>
+      <w:numFmt w:val="decimal"/>
+      <w:lvlText w:val="%4."/>
+      <w:lvlJc w:val="left"/>
+      <w:pPr>
+        <w:ind w:left="2880" w:hanging="360"/>
+      </w:pPr>
+    </w:lvl>
+    <w:lvl w:ilvl="4" w:tplc="40090019" w:tentative="1">
+      <w:start w:val="1"/>
+      <w:numFmt w:val="lowerLetter"/>
+      <w:lvlText w:val="%5."/>
+      <w:lvlJc w:val="left"/>
+      <w:pPr>
+        <w:ind w:left="3600" w:hanging="360"/>
+      </w:pPr>
+    </w:lvl>
+    <w:lvl w:ilvl="5" w:tplc="4009001B" w:tentative="1">
+      <w:start w:val="1"/>
+      <w:numFmt w:val="lowerRoman"/>
+      <w:lvlText w:val="%6."/>
+      <w:lvlJc w:val="right"/>
+      <w:pPr>
+        <w:ind w:left="4320" w:hanging="180"/>
+      </w:pPr>
+    </w:lvl>
+    <w:lvl w:ilvl="6" w:tplc="4009000F" w:tentative="1">
+      <w:start w:val="1"/>
+      <w:numFmt w:val="decimal"/>
+      <w:lvlText w:val="%7."/>
+      <w:lvlJc w:val="left"/>
+      <w:pPr>
+        <w:ind w:left="5040" w:hanging="360"/>
+      </w:pPr>
+    </w:lvl>
+    <w:lvl w:ilvl="7" w:tplc="40090019" w:tentative="1">
+      <w:start w:val="1"/>
+      <w:numFmt w:val="lowerLetter"/>
+      <w:lvlText w:val="%8."/>
+      <w:lvlJc w:val="left"/>
+      <w:pPr>
+        <w:ind w:left="5760" w:hanging="360"/>
+      </w:pPr>
+    </w:lvl>
+    <w:lvl w:ilvl="8" w:tplc="4009001B" w:tentative="1">
+      <w:start w:val="1"/>
+      <w:numFmt w:val="lowerRoman"/>
+      <w:lvlText w:val="%9."/>
+      <w:lvlJc w:val="right"/>
+      <w:pPr>
+        <w:ind w:left="6480" w:hanging="180"/>
+      </w:pPr>
+    </w:lvl>
+  </w:abstractNum>
+  <w:abstractNum w:abstractNumId="4" w15:restartNumberingAfterBreak="0">
+    <w:nsid w:val="211D00C6"/>
+    <w:multiLevelType w:val="hybridMultilevel"/>
+    <w:tmpl w:val="CF962B80"/>
+    <w:lvl w:ilvl="0" w:tplc="40090011">
+      <w:start w:val="1"/>
+      <w:numFmt w:val="decimal"/>
+      <w:lvlText w:val="%1)"/>
+      <w:lvlJc w:val="left"/>
+      <w:pPr>
+        <w:ind w:left="720" w:hanging="360"/>
+      </w:pPr>
+      <w:rPr>
+        <w:rFonts w:hint="default"/>
+      </w:rPr>
+    </w:lvl>
+    <w:lvl w:ilvl="1" w:tplc="40090019" w:tentative="1">
+      <w:start w:val="1"/>
+      <w:numFmt w:val="lowerLetter"/>
+      <w:lvlText w:val="%2."/>
+      <w:lvlJc w:val="left"/>
+      <w:pPr>
+        <w:ind w:left="1440" w:hanging="360"/>
+      </w:pPr>
+    </w:lvl>
+    <w:lvl w:ilvl="2" w:tplc="4009001B" w:tentative="1">
+      <w:start w:val="1"/>
+      <w:numFmt w:val="lowerRoman"/>
+      <w:lvlText w:val="%3."/>
+      <w:lvlJc w:val="right"/>
+      <w:pPr>
+        <w:ind w:left="2160" w:hanging="180"/>
+      </w:pPr>
+    </w:lvl>
+    <w:lvl w:ilvl="3" w:tplc="4009000F" w:tentative="1">
+      <w:start w:val="1"/>
+      <w:numFmt w:val="decimal"/>
+      <w:lvlText w:val="%4."/>
+      <w:lvlJc w:val="left"/>
+      <w:pPr>
+        <w:ind w:left="2880" w:hanging="360"/>
+      </w:pPr>
+    </w:lvl>
+    <w:lvl w:ilvl="4" w:tplc="40090019" w:tentative="1">
+      <w:start w:val="1"/>
+      <w:numFmt w:val="lowerLetter"/>
+      <w:lvlText w:val="%5."/>
+      <w:lvlJc w:val="left"/>
+      <w:pPr>
+        <w:ind w:left="3600" w:hanging="360"/>
+      </w:pPr>
+    </w:lvl>
+    <w:lvl w:ilvl="5" w:tplc="4009001B" w:tentative="1">
+      <w:start w:val="1"/>
+      <w:numFmt w:val="lowerRoman"/>
+      <w:lvlText w:val="%6."/>
+      <w:lvlJc w:val="right"/>
+      <w:pPr>
+        <w:ind w:left="4320" w:hanging="180"/>
+      </w:pPr>
+    </w:lvl>
+    <w:lvl w:ilvl="6" w:tplc="4009000F" w:tentative="1">
+      <w:start w:val="1"/>
+      <w:numFmt w:val="decimal"/>
+      <w:lvlText w:val="%7."/>
+      <w:lvlJc w:val="left"/>
+      <w:pPr>
+        <w:ind w:left="5040" w:hanging="360"/>
+      </w:pPr>
+    </w:lvl>
+    <w:lvl w:ilvl="7" w:tplc="40090019" w:tentative="1">
+      <w:start w:val="1"/>
+      <w:numFmt w:val="lowerLetter"/>
+      <w:lvlText w:val="%8."/>
+      <w:lvlJc w:val="left"/>
+      <w:pPr>
+        <w:ind w:left="5760" w:hanging="360"/>
+      </w:pPr>
+    </w:lvl>
+    <w:lvl w:ilvl="8" w:tplc="4009001B" w:tentative="1">
+      <w:start w:val="1"/>
+      <w:numFmt w:val="lowerRoman"/>
+      <w:lvlText w:val="%9."/>
+      <w:lvlJc w:val="right"/>
+      <w:pPr>
+        <w:ind w:left="6480" w:hanging="180"/>
+      </w:pPr>
+    </w:lvl>
+  </w:abstractNum>
+  <w:abstractNum w:abstractNumId="5" w15:restartNumberingAfterBreak="0">
     <w:nsid w:val="2EEE1CF9"/>
     <w:multiLevelType w:val="hybridMultilevel"/>
     <w:tmpl w:val="D4FC767E"/>
@@ -1404,7 +1744,7 @@
       </w:rPr>
     </w:lvl>
   </w:abstractNum>
-  <w:abstractNum w:abstractNumId="4" w15:restartNumberingAfterBreak="0">
+  <w:abstractNum w:abstractNumId="6" w15:restartNumberingAfterBreak="0">
     <w:nsid w:val="31C4627D"/>
     <w:multiLevelType w:val="hybridMultilevel"/>
     <w:tmpl w:val="1960C3A8"/>
@@ -1517,7 +1857,96 @@
       </w:rPr>
     </w:lvl>
   </w:abstractNum>
-  <w:abstractNum w:abstractNumId="5" w15:restartNumberingAfterBreak="0">
+  <w:abstractNum w:abstractNumId="7" w15:restartNumberingAfterBreak="0">
+    <w:nsid w:val="53DC6DEA"/>
+    <w:multiLevelType w:val="hybridMultilevel"/>
+    <w:tmpl w:val="67AED430"/>
+    <w:lvl w:ilvl="0" w:tplc="40090011">
+      <w:start w:val="1"/>
+      <w:numFmt w:val="decimal"/>
+      <w:lvlText w:val="%1)"/>
+      <w:lvlJc w:val="left"/>
+      <w:pPr>
+        <w:ind w:left="720" w:hanging="360"/>
+      </w:pPr>
+      <w:rPr>
+        <w:rFonts w:hint="default"/>
+      </w:rPr>
+    </w:lvl>
+    <w:lvl w:ilvl="1" w:tplc="40090019" w:tentative="1">
+      <w:start w:val="1"/>
+      <w:numFmt w:val="lowerLetter"/>
+      <w:lvlText w:val="%2."/>
+      <w:lvlJc w:val="left"/>
+      <w:pPr>
+        <w:ind w:left="1440" w:hanging="360"/>
+      </w:pPr>
+    </w:lvl>
+    <w:lvl w:ilvl="2" w:tplc="4009001B" w:tentative="1">
+      <w:start w:val="1"/>
+      <w:numFmt w:val="lowerRoman"/>
+      <w:lvlText w:val="%3."/>
+      <w:lvlJc w:val="right"/>
+      <w:pPr>
+        <w:ind w:left="2160" w:hanging="180"/>
+      </w:pPr>
+    </w:lvl>
+    <w:lvl w:ilvl="3" w:tplc="4009000F" w:tentative="1">
+      <w:start w:val="1"/>
+      <w:numFmt w:val="decimal"/>
+      <w:lvlText w:val="%4."/>
+      <w:lvlJc w:val="left"/>
+      <w:pPr>
+        <w:ind w:left="2880" w:hanging="360"/>
+      </w:pPr>
+    </w:lvl>
+    <w:lvl w:ilvl="4" w:tplc="40090019" w:tentative="1">
+      <w:start w:val="1"/>
+      <w:numFmt w:val="lowerLetter"/>
+      <w:lvlText w:val="%5."/>
+      <w:lvlJc w:val="left"/>
+      <w:pPr>
+        <w:ind w:left="3600" w:hanging="360"/>
+      </w:pPr>
+    </w:lvl>
+    <w:lvl w:ilvl="5" w:tplc="4009001B" w:tentative="1">
+      <w:start w:val="1"/>
+      <w:numFmt w:val="lowerRoman"/>
+      <w:lvlText w:val="%6."/>
+      <w:lvlJc w:val="right"/>
+      <w:pPr>
+        <w:ind w:left="4320" w:hanging="180"/>
+      </w:pPr>
+    </w:lvl>
+    <w:lvl w:ilvl="6" w:tplc="4009000F" w:tentative="1">
+      <w:start w:val="1"/>
+      <w:numFmt w:val="decimal"/>
+      <w:lvlText w:val="%7."/>
+      <w:lvlJc w:val="left"/>
+      <w:pPr>
+        <w:ind w:left="5040" w:hanging="360"/>
+      </w:pPr>
+    </w:lvl>
+    <w:lvl w:ilvl="7" w:tplc="40090019" w:tentative="1">
+      <w:start w:val="1"/>
+      <w:numFmt w:val="lowerLetter"/>
+      <w:lvlText w:val="%8."/>
+      <w:lvlJc w:val="left"/>
+      <w:pPr>
+        <w:ind w:left="5760" w:hanging="360"/>
+      </w:pPr>
+    </w:lvl>
+    <w:lvl w:ilvl="8" w:tplc="4009001B" w:tentative="1">
+      <w:start w:val="1"/>
+      <w:numFmt w:val="lowerRoman"/>
+      <w:lvlText w:val="%9."/>
+      <w:lvlJc w:val="right"/>
+      <w:pPr>
+        <w:ind w:left="6480" w:hanging="180"/>
+      </w:pPr>
+    </w:lvl>
+  </w:abstractNum>
+  <w:abstractNum w:abstractNumId="8" w15:restartNumberingAfterBreak="0">
     <w:nsid w:val="55072B27"/>
     <w:multiLevelType w:val="hybridMultilevel"/>
     <w:tmpl w:val="52F29F00"/>
@@ -1630,7 +2059,7 @@
       </w:rPr>
     </w:lvl>
   </w:abstractNum>
-  <w:abstractNum w:abstractNumId="6" w15:restartNumberingAfterBreak="0">
+  <w:abstractNum w:abstractNumId="9" w15:restartNumberingAfterBreak="0">
     <w:nsid w:val="779135E7"/>
     <w:multiLevelType w:val="hybridMultilevel"/>
     <w:tmpl w:val="D6E218F0"/>
@@ -1743,7 +2172,7 @@
       </w:rPr>
     </w:lvl>
   </w:abstractNum>
-  <w:abstractNum w:abstractNumId="7" w15:restartNumberingAfterBreak="0">
+  <w:abstractNum w:abstractNumId="10" w15:restartNumberingAfterBreak="0">
     <w:nsid w:val="78C43C8C"/>
     <w:multiLevelType w:val="hybridMultilevel"/>
     <w:tmpl w:val="17D815B2"/>
@@ -1856,7 +2285,7 @@
       </w:rPr>
     </w:lvl>
   </w:abstractNum>
-  <w:abstractNum w:abstractNumId="8" w15:restartNumberingAfterBreak="0">
+  <w:abstractNum w:abstractNumId="11" w15:restartNumberingAfterBreak="0">
     <w:nsid w:val="79C24AA5"/>
     <w:multiLevelType w:val="hybridMultilevel"/>
     <w:tmpl w:val="CDB04D68"/>
@@ -1969,32 +2398,157 @@
       </w:rPr>
     </w:lvl>
   </w:abstractNum>
+  <w:abstractNum w:abstractNumId="12" w15:restartNumberingAfterBreak="0">
+    <w:nsid w:val="7BB36006"/>
+    <w:multiLevelType w:val="hybridMultilevel"/>
+    <w:tmpl w:val="3BA48298"/>
+    <w:lvl w:ilvl="0" w:tplc="40090001">
+      <w:start w:val="1"/>
+      <w:numFmt w:val="bullet"/>
+      <w:lvlText w:val=""/>
+      <w:lvlJc w:val="left"/>
+      <w:pPr>
+        <w:ind w:left="720" w:hanging="360"/>
+      </w:pPr>
+      <w:rPr>
+        <w:rFonts w:ascii="Symbol" w:hAnsi="Symbol" w:hint="default"/>
+      </w:rPr>
+    </w:lvl>
+    <w:lvl w:ilvl="1" w:tplc="40090003" w:tentative="1">
+      <w:start w:val="1"/>
+      <w:numFmt w:val="bullet"/>
+      <w:lvlText w:val="o"/>
+      <w:lvlJc w:val="left"/>
+      <w:pPr>
+        <w:ind w:left="1440" w:hanging="360"/>
+      </w:pPr>
+      <w:rPr>
+        <w:rFonts w:ascii="Courier New" w:hAnsi="Courier New" w:cs="Courier New" w:hint="default"/>
+      </w:rPr>
+    </w:lvl>
+    <w:lvl w:ilvl="2" w:tplc="40090005" w:tentative="1">
+      <w:start w:val="1"/>
+      <w:numFmt w:val="bullet"/>
+      <w:lvlText w:val=""/>
+      <w:lvlJc w:val="left"/>
+      <w:pPr>
+        <w:ind w:left="2160" w:hanging="360"/>
+      </w:pPr>
+      <w:rPr>
+        <w:rFonts w:ascii="Wingdings" w:hAnsi="Wingdings" w:hint="default"/>
+      </w:rPr>
+    </w:lvl>
+    <w:lvl w:ilvl="3" w:tplc="40090001" w:tentative="1">
+      <w:start w:val="1"/>
+      <w:numFmt w:val="bullet"/>
+      <w:lvlText w:val=""/>
+      <w:lvlJc w:val="left"/>
+      <w:pPr>
+        <w:ind w:left="2880" w:hanging="360"/>
+      </w:pPr>
+      <w:rPr>
+        <w:rFonts w:ascii="Symbol" w:hAnsi="Symbol" w:hint="default"/>
+      </w:rPr>
+    </w:lvl>
+    <w:lvl w:ilvl="4" w:tplc="40090003" w:tentative="1">
+      <w:start w:val="1"/>
+      <w:numFmt w:val="bullet"/>
+      <w:lvlText w:val="o"/>
+      <w:lvlJc w:val="left"/>
+      <w:pPr>
+        <w:ind w:left="3600" w:hanging="360"/>
+      </w:pPr>
+      <w:rPr>
+        <w:rFonts w:ascii="Courier New" w:hAnsi="Courier New" w:cs="Courier New" w:hint="default"/>
+      </w:rPr>
+    </w:lvl>
+    <w:lvl w:ilvl="5" w:tplc="40090005" w:tentative="1">
+      <w:start w:val="1"/>
+      <w:numFmt w:val="bullet"/>
+      <w:lvlText w:val=""/>
+      <w:lvlJc w:val="left"/>
+      <w:pPr>
+        <w:ind w:left="4320" w:hanging="360"/>
+      </w:pPr>
+      <w:rPr>
+        <w:rFonts w:ascii="Wingdings" w:hAnsi="Wingdings" w:hint="default"/>
+      </w:rPr>
+    </w:lvl>
+    <w:lvl w:ilvl="6" w:tplc="40090001" w:tentative="1">
+      <w:start w:val="1"/>
+      <w:numFmt w:val="bullet"/>
+      <w:lvlText w:val=""/>
+      <w:lvlJc w:val="left"/>
+      <w:pPr>
+        <w:ind w:left="5040" w:hanging="360"/>
+      </w:pPr>
+      <w:rPr>
+        <w:rFonts w:ascii="Symbol" w:hAnsi="Symbol" w:hint="default"/>
+      </w:rPr>
+    </w:lvl>
+    <w:lvl w:ilvl="7" w:tplc="40090003" w:tentative="1">
+      <w:start w:val="1"/>
+      <w:numFmt w:val="bullet"/>
+      <w:lvlText w:val="o"/>
+      <w:lvlJc w:val="left"/>
+      <w:pPr>
+        <w:ind w:left="5760" w:hanging="360"/>
+      </w:pPr>
+      <w:rPr>
+        <w:rFonts w:ascii="Courier New" w:hAnsi="Courier New" w:cs="Courier New" w:hint="default"/>
+      </w:rPr>
+    </w:lvl>
+    <w:lvl w:ilvl="8" w:tplc="40090005" w:tentative="1">
+      <w:start w:val="1"/>
+      <w:numFmt w:val="bullet"/>
+      <w:lvlText w:val=""/>
+      <w:lvlJc w:val="left"/>
+      <w:pPr>
+        <w:ind w:left="6480" w:hanging="360"/>
+      </w:pPr>
+      <w:rPr>
+        <w:rFonts w:ascii="Wingdings" w:hAnsi="Wingdings" w:hint="default"/>
+      </w:rPr>
+    </w:lvl>
+  </w:abstractNum>
   <w:num w:numId="1" w16cid:durableId="1732147290">
-    <w:abstractNumId w:val="3"/>
+    <w:abstractNumId w:val="5"/>
   </w:num>
   <w:num w:numId="2" w16cid:durableId="440346714">
-    <w:abstractNumId w:val="4"/>
+    <w:abstractNumId w:val="6"/>
   </w:num>
   <w:num w:numId="3" w16cid:durableId="1784573932">
-    <w:abstractNumId w:val="8"/>
+    <w:abstractNumId w:val="11"/>
   </w:num>
   <w:num w:numId="4" w16cid:durableId="190730295">
     <w:abstractNumId w:val="1"/>
   </w:num>
   <w:num w:numId="5" w16cid:durableId="1625426172">
-    <w:abstractNumId w:val="5"/>
+    <w:abstractNumId w:val="8"/>
   </w:num>
   <w:num w:numId="6" w16cid:durableId="53043012">
-    <w:abstractNumId w:val="7"/>
+    <w:abstractNumId w:val="10"/>
   </w:num>
   <w:num w:numId="7" w16cid:durableId="1548839779">
-    <w:abstractNumId w:val="6"/>
+    <w:abstractNumId w:val="9"/>
   </w:num>
   <w:num w:numId="8" w16cid:durableId="1413812901">
     <w:abstractNumId w:val="0"/>
   </w:num>
   <w:num w:numId="9" w16cid:durableId="839584671">
     <w:abstractNumId w:val="2"/>
+  </w:num>
+  <w:num w:numId="10" w16cid:durableId="284511343">
+    <w:abstractNumId w:val="12"/>
+  </w:num>
+  <w:num w:numId="11" w16cid:durableId="1589924510">
+    <w:abstractNumId w:val="7"/>
+  </w:num>
+  <w:num w:numId="12" w16cid:durableId="1515459977">
+    <w:abstractNumId w:val="4"/>
+  </w:num>
+  <w:num w:numId="13" w16cid:durableId="2036997634">
+    <w:abstractNumId w:val="3"/>
   </w:num>
 </w:numbering>
 </file>

</xml_diff>